<commit_message>
week 9 exercise 1 part 2
</commit_message>
<xml_diff>
--- a/bsieradzki_week9_exercise.docx
+++ b/bsieradzki_week9_exercise.docx
@@ -20,6 +20,9 @@
     </w:p>
     <w:p>
       <w:r>
+        <w:rPr>
+          <w:noProof/>
+        </w:rPr>
         <w:drawing>
           <wp:inline distT="0" distB="0" distL="0" distR="0" wp14:anchorId="3506C99E" wp14:editId="7B3E5A51">
             <wp:extent cx="5943600" cy="3443605"/>
@@ -64,6 +67,9 @@
     </w:p>
     <w:p>
       <w:r>
+        <w:rPr>
+          <w:noProof/>
+        </w:rPr>
         <w:lastRenderedPageBreak/>
         <w:drawing>
           <wp:inline distT="0" distB="0" distL="0" distR="0" wp14:anchorId="7E7462E9" wp14:editId="7B130D71">
@@ -117,6 +123,9 @@
     </w:p>
     <w:p>
       <w:r>
+        <w:rPr>
+          <w:noProof/>
+        </w:rPr>
         <w:lastRenderedPageBreak/>
         <w:drawing>
           <wp:inline distT="0" distB="0" distL="0" distR="0" wp14:anchorId="735E12F8" wp14:editId="3D779BF2">
@@ -162,6 +171,9 @@
     </w:p>
     <w:p>
       <w:r>
+        <w:rPr>
+          <w:noProof/>
+        </w:rPr>
         <w:drawing>
           <wp:inline distT="0" distB="0" distL="0" distR="0" wp14:anchorId="5C741626" wp14:editId="718D5019">
             <wp:extent cx="5943600" cy="1670050"/>
@@ -9969,6 +9981,7 @@
         <w:t>Finished: SUCCESS</w:t>
       </w:r>
     </w:p>
+    <w:p/>
     <w:p/>
     <w:p/>
     <w:sectPr>

</xml_diff>